<commit_message>
Checked Fukuchi-san's review.(Thank you, Fukuchi san!）
</commit_message>
<xml_diff>
--- a/REVIEW/v1.2/openchainspec-1.2_jp_review_fukuchi-tani.docx
+++ b/REVIEW/v1.2/openchainspec-1.2_jp_review_fukuchi-tani.docx
@@ -72,7 +72,6 @@
           <w:szCs w:val="22"/>
         </w:rPr>
       </w:pPr>
-      <w:proofErr w:type="spellStart"/>
       <w:r>
         <w:rPr>
           <w:rFonts w:ascii="Calibri" w:eastAsia="ＭＳ ゴシック" w:hAnsi="Calibri" w:cs="Calibri"/>
@@ -84,7 +83,6 @@
         </w:rPr>
         <w:t>OpenChain</w:t>
       </w:r>
-      <w:proofErr w:type="spellEnd"/>
       <w:r>
         <w:rPr>
           <w:rFonts w:ascii="Calibri" w:eastAsia="ＭＳ ゴシック" w:hAnsi="Calibri" w:cs="Calibri"/>
@@ -166,7 +164,7 @@
               </wp:anchor>
             </w:drawing>
           </mc:Choice>
-          <mc:Fallback xmlns:w16se="http://schemas.microsoft.com/office/word/2015/wordml/symex" xmlns:w15="http://schemas.microsoft.com/office/word/2012/wordml" xmlns:cx5="http://schemas.microsoft.com/office/drawing/2016/5/11/chartex" xmlns:cx4="http://schemas.microsoft.com/office/drawing/2016/5/10/chartex" xmlns:cx3="http://schemas.microsoft.com/office/drawing/2016/5/9/chartex" xmlns:cx2="http://schemas.microsoft.com/office/drawing/2015/10/21/chartex" xmlns:cx1="http://schemas.microsoft.com/office/drawing/2015/9/8/chartex" xmlns:cx="http://schemas.microsoft.com/office/drawing/2014/chartex">
+          <mc:Fallback xmlns:cx="http://schemas.microsoft.com/office/drawing/2014/chartex" xmlns:cx1="http://schemas.microsoft.com/office/drawing/2015/9/8/chartex" xmlns:cx2="http://schemas.microsoft.com/office/drawing/2015/10/21/chartex" xmlns:cx3="http://schemas.microsoft.com/office/drawing/2016/5/9/chartex" xmlns:cx4="http://schemas.microsoft.com/office/drawing/2016/5/10/chartex" xmlns:cx5="http://schemas.microsoft.com/office/drawing/2016/5/11/chartex" xmlns:w15="http://schemas.microsoft.com/office/word/2012/wordml" xmlns:w16se="http://schemas.microsoft.com/office/word/2015/wordml/symex">
             <w:pict>
               <v:line w14:anchorId="6218EEA1" id="Line 6" o:spid="_x0000_s1026" style="position:absolute;left:0;text-align:left;z-index:251659776;visibility:visible;mso-wrap-style:square;mso-width-percent:0;mso-height-percent:0;mso-wrap-distance-left:0;mso-wrap-distance-top:0;mso-wrap-distance-right:0;mso-wrap-distance-bottom:0;mso-position-horizontal:center;mso-position-horizontal-relative:margin;mso-position-vertical:absolute;mso-position-vertical-relative:text;mso-width-percent:0;mso-height-percent:0;mso-width-relative:page;mso-height-relative:page" from="0,12.7pt" to="467.7pt,12.7pt" o:gfxdata="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" strokecolor="#4b7dba" strokeweight=".72pt">
                 <w10:wrap type="topAndBottom" anchorx="margin"/>
@@ -309,7 +307,7 @@
               </wp:anchor>
             </w:drawing>
           </mc:Choice>
-          <mc:Fallback xmlns:w16se="http://schemas.microsoft.com/office/word/2015/wordml/symex" xmlns:w15="http://schemas.microsoft.com/office/word/2012/wordml" xmlns:cx5="http://schemas.microsoft.com/office/drawing/2016/5/11/chartex" xmlns:cx4="http://schemas.microsoft.com/office/drawing/2016/5/10/chartex" xmlns:cx3="http://schemas.microsoft.com/office/drawing/2016/5/9/chartex" xmlns:cx2="http://schemas.microsoft.com/office/drawing/2015/10/21/chartex" xmlns:cx1="http://schemas.microsoft.com/office/drawing/2015/9/8/chartex" xmlns:cx="http://schemas.microsoft.com/office/drawing/2014/chartex">
+          <mc:Fallback xmlns:cx="http://schemas.microsoft.com/office/drawing/2014/chartex" xmlns:cx1="http://schemas.microsoft.com/office/drawing/2015/9/8/chartex" xmlns:cx2="http://schemas.microsoft.com/office/drawing/2015/10/21/chartex" xmlns:cx3="http://schemas.microsoft.com/office/drawing/2016/5/9/chartex" xmlns:cx4="http://schemas.microsoft.com/office/drawing/2016/5/10/chartex" xmlns:cx5="http://schemas.microsoft.com/office/drawing/2016/5/11/chartex" xmlns:w15="http://schemas.microsoft.com/office/word/2012/wordml" xmlns:w16se="http://schemas.microsoft.com/office/word/2015/wordml/symex">
             <w:pict>
               <v:line w14:anchorId="56018170" id="Line 5" o:spid="_x0000_s1026" style="position:absolute;left:0;text-align:left;z-index:251660800;visibility:visible;mso-wrap-style:square;mso-width-percent:0;mso-height-percent:0;mso-wrap-distance-left:0;mso-wrap-distance-top:0;mso-wrap-distance-right:0;mso-wrap-distance-bottom:0;mso-position-horizontal:absolute;mso-position-horizontal-relative:margin;mso-position-vertical:absolute;mso-position-vertical-relative:page;mso-width-percent:0;mso-height-percent:0;mso-width-relative:page;mso-height-relative:page" from="4.8pt,765.45pt" to="472.5pt,765.45pt" o:gfxdata="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" strokecolor="#4b7dba" strokeweight=".72pt">
                 <w10:wrap type="topAndBottom" anchorx="margin" anchory="page"/>
@@ -1454,7 +1452,6 @@
         </w:rPr>
         <w:t>における</w:t>
       </w:r>
-      <w:proofErr w:type="spellStart"/>
       <w:r>
         <w:rPr>
           <w:rFonts w:ascii="Calibri" w:eastAsia="ＭＳ ゴシック" w:hAnsi="Calibri" w:cs="Calibri"/>
@@ -1464,7 +1461,6 @@
         </w:rPr>
         <w:t>OpenChain</w:t>
       </w:r>
-      <w:proofErr w:type="spellEnd"/>
       <w:r>
         <w:rPr>
           <w:rFonts w:ascii="Calibri" w:eastAsia="ＭＳ ゴシック" w:hAnsi="Calibri" w:cs="Calibri" w:hint="eastAsia"/>
@@ -1513,7 +1509,6 @@
         </w:rPr>
         <w:t>また、</w:t>
       </w:r>
-      <w:proofErr w:type="spellStart"/>
       <w:r>
         <w:rPr>
           <w:rFonts w:ascii="Calibri" w:eastAsia="ＭＳ ゴシック" w:hAnsi="Calibri" w:cs="Calibri"/>
@@ -1523,7 +1518,6 @@
         </w:rPr>
         <w:t>OpenChain</w:t>
       </w:r>
-      <w:proofErr w:type="spellEnd"/>
       <w:r>
         <w:rPr>
           <w:rFonts w:ascii="Calibri" w:eastAsia="ＭＳ ゴシック" w:hAnsi="Calibri" w:cs="Calibri" w:hint="eastAsia"/>
@@ -1553,29 +1547,7 @@
           <w:szCs w:val="22"/>
           <w:lang w:eastAsia="en-US"/>
         </w:rPr>
-        <w:t xml:space="preserve">This is an official translation from the </w:t>
-      </w:r>
-      <w:proofErr w:type="spellStart"/>
-      <w:r>
-        <w:rPr>
-          <w:rFonts w:ascii="Calibri" w:eastAsia="ＭＳ ゴシック" w:hAnsi="Calibri" w:cs="Calibri"/>
-          <w:kern w:val="0"/>
-          <w:sz w:val="22"/>
-          <w:szCs w:val="22"/>
-          <w:lang w:eastAsia="en-US"/>
-        </w:rPr>
-        <w:t>OpenChain</w:t>
-      </w:r>
-      <w:proofErr w:type="spellEnd"/>
-      <w:r>
-        <w:rPr>
-          <w:rFonts w:ascii="Calibri" w:eastAsia="ＭＳ ゴシック" w:hAnsi="Calibri" w:cs="Calibri"/>
-          <w:kern w:val="0"/>
-          <w:sz w:val="22"/>
-          <w:szCs w:val="22"/>
-          <w:lang w:eastAsia="en-US"/>
-        </w:rPr>
-        <w:t xml:space="preserve"> Project. It has been translated from the original English text. In the event there is confusion between a translation and the English version, The English text shall take precedence.</w:t>
+        <w:t>This is an official translation from the OpenChain Project. It has been translated from the original English text. In the event there is confusion between a translation and the English version, The English text shall take precedence.</w:t>
       </w:r>
     </w:p>
     <w:p>
@@ -1798,25 +1770,14 @@
           <w:szCs w:val="22"/>
         </w:rPr>
       </w:pPr>
-      <w:proofErr w:type="spellStart"/>
-      <w:r>
-        <w:rPr>
-          <w:rFonts w:ascii="Calibri" w:eastAsia="ＭＳ ゴシック" w:hAnsi="Calibri" w:cs="Calibri"/>
-          <w:kern w:val="0"/>
-          <w:sz w:val="22"/>
-          <w:szCs w:val="22"/>
-        </w:rPr>
-        <w:t>OpenChain</w:t>
-      </w:r>
-      <w:proofErr w:type="spellEnd"/>
-      <w:r>
-        <w:rPr>
-          <w:rFonts w:ascii="Calibri" w:eastAsia="ＭＳ ゴシック" w:hAnsi="Calibri" w:cs="Calibri"/>
-          <w:kern w:val="0"/>
-          <w:sz w:val="22"/>
-          <w:szCs w:val="22"/>
-        </w:rPr>
-        <w:t xml:space="preserve"> </w:t>
+      <w:r>
+        <w:rPr>
+          <w:rFonts w:ascii="Calibri" w:eastAsia="ＭＳ ゴシック" w:hAnsi="Calibri" w:cs="Calibri"/>
+          <w:kern w:val="0"/>
+          <w:sz w:val="22"/>
+          <w:szCs w:val="22"/>
+        </w:rPr>
+        <w:t xml:space="preserve">OpenChain </w:t>
       </w:r>
       <w:r>
         <w:rPr>
@@ -2168,7 +2129,6 @@
           <w:szCs w:val="22"/>
         </w:rPr>
       </w:pPr>
-      <w:proofErr w:type="spellStart"/>
       <w:r>
         <w:rPr>
           <w:rFonts w:ascii="Calibri" w:eastAsia="ＭＳ ゴシック" w:hAnsi="Calibri" w:cs="Calibri"/>
@@ -2178,7 +2138,6 @@
         </w:rPr>
         <w:t>OpenChain</w:t>
       </w:r>
-      <w:proofErr w:type="spellEnd"/>
       <w:r>
         <w:rPr>
           <w:rFonts w:ascii="Calibri" w:eastAsia="ＭＳ ゴシック" w:hAnsi="Calibri" w:cs="Calibri"/>
@@ -2521,7 +2480,6 @@
         </w:rPr>
         <w:t>プログラムが</w:t>
       </w:r>
-      <w:proofErr w:type="spellStart"/>
       <w:r>
         <w:rPr>
           <w:rFonts w:ascii="Calibri" w:eastAsia="ＭＳ ゴシック" w:hAnsi="Calibri" w:cs="Calibri"/>
@@ -2531,7 +2489,6 @@
         </w:rPr>
         <w:t>OpenChain</w:t>
       </w:r>
-      <w:proofErr w:type="spellEnd"/>
       <w:r>
         <w:rPr>
           <w:rFonts w:ascii="Calibri" w:eastAsia="ＭＳ ゴシック" w:hAnsi="Calibri" w:cs="Calibri"/>
@@ -2798,7 +2755,6 @@
         </w:rPr>
         <w:t>における「</w:t>
       </w:r>
-      <w:proofErr w:type="spellStart"/>
       <w:r>
         <w:rPr>
           <w:rFonts w:ascii="Calibri" w:eastAsia="ＭＳ ゴシック" w:hAnsi="Calibri" w:cs="Calibri"/>
@@ -2808,7 +2764,6 @@
         </w:rPr>
         <w:t>OpenChain</w:t>
       </w:r>
-      <w:proofErr w:type="spellEnd"/>
       <w:r>
         <w:rPr>
           <w:rFonts w:ascii="Calibri" w:eastAsia="ＭＳ ゴシック" w:hAnsi="Calibri" w:cs="Calibri"/>
@@ -2818,7 +2773,96 @@
         </w:rPr>
         <w:t>適合（</w:t>
       </w:r>
-      <w:proofErr w:type="spellStart"/>
+      <w:r>
+        <w:rPr>
+          <w:rFonts w:ascii="Calibri" w:eastAsia="ＭＳ ゴシック" w:hAnsi="Calibri" w:cs="Calibri"/>
+          <w:kern w:val="0"/>
+          <w:sz w:val="22"/>
+          <w:szCs w:val="22"/>
+        </w:rPr>
+        <w:t>OpenChain Conforming</w:t>
+      </w:r>
+      <w:r>
+        <w:rPr>
+          <w:rFonts w:ascii="Calibri" w:eastAsia="ＭＳ ゴシック" w:hAnsi="Calibri" w:cs="Calibri"/>
+          <w:kern w:val="0"/>
+          <w:sz w:val="22"/>
+          <w:szCs w:val="22"/>
+        </w:rPr>
+        <w:t>）」とみなされます。「検証すべき証跡（</w:t>
+      </w:r>
+      <w:r>
+        <w:rPr>
+          <w:rFonts w:ascii="Calibri" w:eastAsia="ＭＳ ゴシック" w:hAnsi="Calibri" w:cs="Calibri"/>
+          <w:kern w:val="0"/>
+          <w:sz w:val="22"/>
+          <w:szCs w:val="22"/>
+        </w:rPr>
+        <w:t>Verification Artifact</w:t>
+      </w:r>
+      <w:r>
+        <w:rPr>
+          <w:rFonts w:ascii="Calibri" w:eastAsia="ＭＳ ゴシック" w:hAnsi="Calibri" w:cs="Calibri"/>
+          <w:kern w:val="0"/>
+          <w:sz w:val="22"/>
+          <w:szCs w:val="22"/>
+        </w:rPr>
+        <w:t>）」は公開を意図したものではありませんが、</w:t>
+      </w:r>
+      <w:r>
+        <w:rPr>
+          <w:rFonts w:ascii="Calibri" w:eastAsia="ＭＳ ゴシック" w:hAnsi="Calibri" w:cs="Calibri"/>
+          <w:kern w:val="0"/>
+          <w:sz w:val="22"/>
+          <w:szCs w:val="22"/>
+        </w:rPr>
+        <w:t>守秘義務契約（</w:t>
+      </w:r>
+      <w:r>
+        <w:rPr>
+          <w:rFonts w:ascii="Calibri" w:eastAsia="ＭＳ ゴシック" w:hAnsi="Calibri" w:cs="Calibri"/>
+          <w:kern w:val="0"/>
+          <w:sz w:val="22"/>
+          <w:szCs w:val="22"/>
+        </w:rPr>
+        <w:t>NDA</w:t>
+      </w:r>
+      <w:r>
+        <w:rPr>
+          <w:rFonts w:ascii="Calibri" w:eastAsia="ＭＳ ゴシック" w:hAnsi="Calibri" w:cs="Calibri"/>
+          <w:kern w:val="0"/>
+          <w:sz w:val="22"/>
+          <w:szCs w:val="22"/>
+        </w:rPr>
+        <w:t>）</w:t>
+      </w:r>
+      <w:r>
+        <w:rPr>
+          <w:rFonts w:ascii="Calibri" w:eastAsia="ＭＳ ゴシック" w:hAnsi="Calibri" w:cs="Calibri"/>
+          <w:kern w:val="0"/>
+          <w:sz w:val="22"/>
+          <w:szCs w:val="22"/>
+        </w:rPr>
+        <w:t>のもと</w:t>
+      </w:r>
+      <w:r>
+        <w:rPr>
+          <w:rFonts w:ascii="Calibri" w:eastAsia="ＭＳ ゴシック" w:hAnsi="Calibri" w:cs="Calibri" w:hint="eastAsia"/>
+          <w:kern w:val="0"/>
+          <w:sz w:val="22"/>
+          <w:szCs w:val="22"/>
+        </w:rPr>
+        <w:t>、</w:t>
+      </w:r>
+      <w:r>
+        <w:rPr>
+          <w:rFonts w:ascii="Calibri" w:eastAsia="ＭＳ ゴシック" w:hAnsi="Calibri" w:cs="Calibri" w:hint="eastAsia"/>
+          <w:kern w:val="0"/>
+          <w:sz w:val="22"/>
+          <w:szCs w:val="22"/>
+        </w:rPr>
+        <w:t>または</w:t>
+      </w:r>
       <w:r>
         <w:rPr>
           <w:rFonts w:ascii="Calibri" w:eastAsia="ＭＳ ゴシック" w:hAnsi="Calibri" w:cs="Calibri"/>
@@ -2828,108 +2872,6 @@
         </w:rPr>
         <w:t>OpenChain</w:t>
       </w:r>
-      <w:proofErr w:type="spellEnd"/>
-      <w:r>
-        <w:rPr>
-          <w:rFonts w:ascii="Calibri" w:eastAsia="ＭＳ ゴシック" w:hAnsi="Calibri" w:cs="Calibri"/>
-          <w:kern w:val="0"/>
-          <w:sz w:val="22"/>
-          <w:szCs w:val="22"/>
-        </w:rPr>
-        <w:t xml:space="preserve"> Conforming</w:t>
-      </w:r>
-      <w:r>
-        <w:rPr>
-          <w:rFonts w:ascii="Calibri" w:eastAsia="ＭＳ ゴシック" w:hAnsi="Calibri" w:cs="Calibri"/>
-          <w:kern w:val="0"/>
-          <w:sz w:val="22"/>
-          <w:szCs w:val="22"/>
-        </w:rPr>
-        <w:t>）」とみなされます。「検証すべき証跡（</w:t>
-      </w:r>
-      <w:r>
-        <w:rPr>
-          <w:rFonts w:ascii="Calibri" w:eastAsia="ＭＳ ゴシック" w:hAnsi="Calibri" w:cs="Calibri"/>
-          <w:kern w:val="0"/>
-          <w:sz w:val="22"/>
-          <w:szCs w:val="22"/>
-        </w:rPr>
-        <w:t>Verification Artifact</w:t>
-      </w:r>
-      <w:r>
-        <w:rPr>
-          <w:rFonts w:ascii="Calibri" w:eastAsia="ＭＳ ゴシック" w:hAnsi="Calibri" w:cs="Calibri"/>
-          <w:kern w:val="0"/>
-          <w:sz w:val="22"/>
-          <w:szCs w:val="22"/>
-        </w:rPr>
-        <w:t>）」は公開を意図したものではありませんが、</w:t>
-      </w:r>
-      <w:r>
-        <w:rPr>
-          <w:rFonts w:ascii="Calibri" w:eastAsia="ＭＳ ゴシック" w:hAnsi="Calibri" w:cs="Calibri"/>
-          <w:kern w:val="0"/>
-          <w:sz w:val="22"/>
-          <w:szCs w:val="22"/>
-        </w:rPr>
-        <w:t>守秘義務契約（</w:t>
-      </w:r>
-      <w:r>
-        <w:rPr>
-          <w:rFonts w:ascii="Calibri" w:eastAsia="ＭＳ ゴシック" w:hAnsi="Calibri" w:cs="Calibri"/>
-          <w:kern w:val="0"/>
-          <w:sz w:val="22"/>
-          <w:szCs w:val="22"/>
-        </w:rPr>
-        <w:t>NDA</w:t>
-      </w:r>
-      <w:r>
-        <w:rPr>
-          <w:rFonts w:ascii="Calibri" w:eastAsia="ＭＳ ゴシック" w:hAnsi="Calibri" w:cs="Calibri"/>
-          <w:kern w:val="0"/>
-          <w:sz w:val="22"/>
-          <w:szCs w:val="22"/>
-        </w:rPr>
-        <w:t>）</w:t>
-      </w:r>
-      <w:r>
-        <w:rPr>
-          <w:rFonts w:ascii="Calibri" w:eastAsia="ＭＳ ゴシック" w:hAnsi="Calibri" w:cs="Calibri"/>
-          <w:kern w:val="0"/>
-          <w:sz w:val="22"/>
-          <w:szCs w:val="22"/>
-        </w:rPr>
-        <w:t>のもと</w:t>
-      </w:r>
-      <w:r>
-        <w:rPr>
-          <w:rFonts w:ascii="Calibri" w:eastAsia="ＭＳ ゴシック" w:hAnsi="Calibri" w:cs="Calibri" w:hint="eastAsia"/>
-          <w:kern w:val="0"/>
-          <w:sz w:val="22"/>
-          <w:szCs w:val="22"/>
-        </w:rPr>
-        <w:t>、</w:t>
-      </w:r>
-      <w:r>
-        <w:rPr>
-          <w:rFonts w:ascii="Calibri" w:eastAsia="ＭＳ ゴシック" w:hAnsi="Calibri" w:cs="Calibri" w:hint="eastAsia"/>
-          <w:kern w:val="0"/>
-          <w:sz w:val="22"/>
-          <w:szCs w:val="22"/>
-        </w:rPr>
-        <w:t>または</w:t>
-      </w:r>
-      <w:proofErr w:type="spellStart"/>
-      <w:r>
-        <w:rPr>
-          <w:rFonts w:ascii="Calibri" w:eastAsia="ＭＳ ゴシック" w:hAnsi="Calibri" w:cs="Calibri"/>
-          <w:kern w:val="0"/>
-          <w:sz w:val="22"/>
-          <w:szCs w:val="22"/>
-        </w:rPr>
-        <w:t>OpenChain</w:t>
-      </w:r>
-      <w:proofErr w:type="spellEnd"/>
       <w:r>
         <w:rPr>
           <w:rFonts w:ascii="Calibri" w:eastAsia="ＭＳ ゴシック" w:hAnsi="Calibri" w:cs="Calibri"/>
@@ -3359,7 +3301,7 @@
         </w:rPr>
         <w:t>のアウトプットであることを示す、集合的な</w:t>
       </w:r>
-      <w:del w:id="19" w:author="Fukuchi, Hiroyuki (SGMO) [2]" w:date="2018-04-18T15:21:00Z">
+      <w:del w:id="18" w:author="Fukuchi, Hiroyuki (SGMO) [2]" w:date="2018-04-18T15:21:00Z">
         <w:r>
           <w:rPr>
             <w:rFonts w:ascii="Calibri" w:eastAsia="ＭＳ ゴシック" w:hAnsi="Calibri" w:cs="Calibri" w:hint="eastAsia"/>
@@ -3371,7 +3313,7 @@
           <w:delText>生成物</w:delText>
         </w:r>
       </w:del>
-      <w:ins w:id="20" w:author="Fukuchi, Hiroyuki (SGMO) [2]" w:date="2018-04-18T15:28:00Z">
+      <w:ins w:id="19" w:author="Fukuchi, Hiroyuki (SGMO) [2]" w:date="2018-04-18T15:28:00Z">
         <w:r>
           <w:rPr>
             <w:rFonts w:ascii="Calibri" w:eastAsia="ＭＳ ゴシック" w:hAnsi="Calibri" w:cs="Calibri" w:hint="eastAsia"/>
@@ -3393,9 +3335,9 @@
         </w:rPr>
         <w:t>。</w:t>
       </w:r>
+      <w:commentRangeStart w:id="20"/>
       <w:commentRangeStart w:id="21"/>
-      <w:commentRangeStart w:id="22"/>
-      <w:ins w:id="23" w:author="Fukuchi, Hiroyuki (SGMO) [2]" w:date="2018-04-18T15:22:00Z">
+      <w:ins w:id="22" w:author="Fukuchi, Hiroyuki (SGMO) [2]" w:date="2018-04-18T15:22:00Z">
         <w:r>
           <w:rPr>
             <w:rFonts w:ascii="Calibri" w:eastAsia="ＭＳ ゴシック" w:hAnsi="Calibri" w:cs="Calibri" w:hint="eastAsia"/>
@@ -3407,7 +3349,7 @@
           <w:t>こ</w:t>
         </w:r>
       </w:ins>
-      <w:ins w:id="24" w:author="Fukuchi, Hiroyuki (SGMO) [2]" w:date="2018-04-18T15:23:00Z">
+      <w:ins w:id="23" w:author="Fukuchi, Hiroyuki (SGMO) [2]" w:date="2018-04-18T15:23:00Z">
         <w:r>
           <w:rPr>
             <w:rFonts w:ascii="Calibri" w:eastAsia="ＭＳ ゴシック" w:hAnsi="Calibri" w:cs="Calibri" w:hint="eastAsia"/>
@@ -3419,7 +3361,7 @@
           <w:t>の</w:t>
         </w:r>
       </w:ins>
-      <w:ins w:id="25" w:author="Fukuchi, Hiroyuki (SGMO) [2]" w:date="2018-04-18T15:28:00Z">
+      <w:ins w:id="24" w:author="Fukuchi, Hiroyuki (SGMO) [2]" w:date="2018-04-18T15:28:00Z">
         <w:r>
           <w:rPr>
             <w:rFonts w:ascii="Calibri" w:eastAsia="ＭＳ ゴシック" w:hAnsi="Calibri" w:cs="Calibri" w:hint="eastAsia"/>
@@ -3431,7 +3373,7 @@
           <w:t>生成物一式</w:t>
         </w:r>
       </w:ins>
-      <w:ins w:id="26" w:author="Fukuchi, Hiroyuki (SGMO) [2]" w:date="2018-04-18T15:22:00Z">
+      <w:ins w:id="25" w:author="Fukuchi, Hiroyuki (SGMO) [2]" w:date="2018-04-18T15:22:00Z">
         <w:r>
           <w:rPr>
             <w:rFonts w:ascii="Calibri" w:eastAsia="ＭＳ ゴシック" w:hAnsi="Calibri" w:cs="Calibri" w:hint="eastAsia"/>
@@ -3443,7 +3385,7 @@
           <w:t>は</w:t>
         </w:r>
       </w:ins>
-      <w:ins w:id="27" w:author="Fukuchi, Hiroyuki (SGMO) [2]" w:date="2018-04-18T15:29:00Z">
+      <w:ins w:id="26" w:author="Fukuchi, Hiroyuki (SGMO) [2]" w:date="2018-04-18T15:29:00Z">
         <w:r>
           <w:rPr>
             <w:rFonts w:ascii="Calibri" w:eastAsia="ＭＳ ゴシック" w:hAnsi="Calibri" w:cs="Calibri" w:hint="eastAsia"/>
@@ -3465,7 +3407,7 @@
           <w:t>、もしくは複数のもの</w:t>
         </w:r>
       </w:ins>
-      <w:ins w:id="28" w:author="Fukuchi, Hiroyuki (SGMO) [2]" w:date="2018-04-18T15:23:00Z">
+      <w:ins w:id="27" w:author="Fukuchi, Hiroyuki (SGMO) [2]" w:date="2018-04-18T15:23:00Z">
         <w:r>
           <w:rPr>
             <w:rFonts w:ascii="Calibri" w:eastAsia="ＭＳ ゴシック" w:hAnsi="Calibri" w:cs="Calibri" w:hint="eastAsia"/>
@@ -3477,7 +3419,7 @@
           <w:t>を含</w:t>
         </w:r>
       </w:ins>
-      <w:ins w:id="29" w:author="Fukuchi, Hiroyuki (SGMO) [2]" w:date="2018-04-18T15:29:00Z">
+      <w:ins w:id="28" w:author="Fukuchi, Hiroyuki (SGMO) [2]" w:date="2018-04-18T15:29:00Z">
         <w:r>
           <w:rPr>
             <w:rFonts w:ascii="Calibri" w:eastAsia="ＭＳ ゴシック" w:hAnsi="Calibri" w:cs="Calibri" w:hint="eastAsia"/>
@@ -3489,7 +3431,7 @@
           <w:t>む</w:t>
         </w:r>
       </w:ins>
-      <w:ins w:id="30" w:author="Fukuchi, Hiroyuki (SGMO) [2]" w:date="2018-04-18T15:30:00Z">
+      <w:ins w:id="29" w:author="Fukuchi, Hiroyuki (SGMO) [2]" w:date="2018-04-18T15:30:00Z">
         <w:r>
           <w:rPr>
             <w:rFonts w:ascii="Calibri" w:eastAsia="ＭＳ ゴシック" w:hAnsi="Calibri" w:cs="Calibri" w:hint="eastAsia"/>
@@ -3501,7 +3443,7 @@
           <w:t>（ただし、</w:t>
         </w:r>
       </w:ins>
-      <w:ins w:id="31" w:author="Fukuchi, Hiroyuki (SGMO) [2]" w:date="2018-04-18T15:25:00Z">
+      <w:ins w:id="30" w:author="Fukuchi, Hiroyuki (SGMO) [2]" w:date="2018-04-18T15:25:00Z">
         <w:r>
           <w:rPr>
             <w:rFonts w:ascii="Calibri" w:eastAsia="ＭＳ ゴシック" w:hAnsi="Calibri" w:cs="Calibri" w:hint="eastAsia"/>
@@ -3513,7 +3455,7 @@
           <w:t>こ</w:t>
         </w:r>
       </w:ins>
-      <w:ins w:id="32" w:author="Fukuchi, Hiroyuki (SGMO) [2]" w:date="2018-04-18T15:30:00Z">
+      <w:ins w:id="31" w:author="Fukuchi, Hiroyuki (SGMO) [2]" w:date="2018-04-18T15:30:00Z">
         <w:r>
           <w:rPr>
             <w:rFonts w:ascii="Calibri" w:eastAsia="ＭＳ ゴシック" w:hAnsi="Calibri" w:cs="Calibri" w:hint="eastAsia"/>
@@ -3525,7 +3467,7 @@
           <w:t>の</w:t>
         </w:r>
       </w:ins>
-      <w:ins w:id="33" w:author="Fukuchi, Hiroyuki (SGMO) [2]" w:date="2018-04-18T15:25:00Z">
+      <w:ins w:id="32" w:author="Fukuchi, Hiroyuki (SGMO) [2]" w:date="2018-04-18T15:25:00Z">
         <w:r>
           <w:rPr>
             <w:rFonts w:ascii="Calibri" w:eastAsia="ＭＳ ゴシック" w:hAnsi="Calibri" w:cs="Calibri" w:hint="eastAsia"/>
@@ -3537,7 +3479,7 @@
           <w:t>限り</w:t>
         </w:r>
       </w:ins>
-      <w:ins w:id="34" w:author="Fukuchi, Hiroyuki (SGMO) [2]" w:date="2018-04-18T15:30:00Z">
+      <w:ins w:id="33" w:author="Fukuchi, Hiroyuki (SGMO) [2]" w:date="2018-04-18T15:30:00Z">
         <w:r>
           <w:rPr>
             <w:rFonts w:ascii="Calibri" w:eastAsia="ＭＳ ゴシック" w:hAnsi="Calibri" w:cs="Calibri" w:hint="eastAsia"/>
@@ -3549,7 +3491,7 @@
           <w:t>ではない）。</w:t>
         </w:r>
       </w:ins>
-      <w:ins w:id="35" w:author="Fukuchi, Hiroyuki (SGMO) [2]" w:date="2018-04-18T15:25:00Z">
+      <w:ins w:id="34" w:author="Fukuchi, Hiroyuki (SGMO) [2]" w:date="2018-04-18T15:25:00Z">
         <w:r>
           <w:rPr>
             <w:rFonts w:ascii="Calibri" w:eastAsia="ＭＳ ゴシック" w:hAnsi="Calibri" w:cs="Calibri" w:hint="eastAsia"/>
@@ -3561,7 +3503,7 @@
           <w:t>ソースコード、帰属告知、著作権</w:t>
         </w:r>
       </w:ins>
-      <w:ins w:id="36" w:author="Fukuchi, Hiroyuki (SGMO) [2]" w:date="2018-04-18T15:26:00Z">
+      <w:ins w:id="35" w:author="Fukuchi, Hiroyuki (SGMO) [2]" w:date="2018-04-18T15:26:00Z">
         <w:r>
           <w:rPr>
             <w:rFonts w:ascii="Calibri" w:eastAsia="ＭＳ ゴシック" w:hAnsi="Calibri" w:cs="Calibri" w:hint="eastAsia"/>
@@ -3573,7 +3515,7 @@
           <w:t>表示、ライセンスの写し</w:t>
         </w:r>
       </w:ins>
-      <w:ins w:id="37" w:author="Fukuchi, Hiroyuki (SGMO) [2]" w:date="2018-04-18T15:29:00Z">
+      <w:ins w:id="36" w:author="Fukuchi, Hiroyuki (SGMO) [2]" w:date="2018-04-18T15:29:00Z">
         <w:r>
           <w:rPr>
             <w:rFonts w:ascii="Calibri" w:eastAsia="ＭＳ ゴシック" w:hAnsi="Calibri" w:cs="Calibri" w:hint="eastAsia"/>
@@ -3585,7 +3527,7 @@
           <w:t>、</w:t>
         </w:r>
       </w:ins>
-      <w:ins w:id="38" w:author="Fukuchi, Hiroyuki (SGMO) [2]" w:date="2018-04-18T15:26:00Z">
+      <w:ins w:id="37" w:author="Fukuchi, Hiroyuki (SGMO) [2]" w:date="2018-04-18T15:26:00Z">
         <w:r>
           <w:rPr>
             <w:rFonts w:ascii="Calibri" w:eastAsia="ＭＳ ゴシック" w:hAnsi="Calibri" w:cs="Calibri" w:hint="eastAsia"/>
@@ -3597,7 +3539,7 @@
           <w:t>改変告知</w:t>
         </w:r>
       </w:ins>
-      <w:ins w:id="39" w:author="Fukuchi, Hiroyuki (SGMO) [2]" w:date="2018-04-18T15:27:00Z">
+      <w:ins w:id="38" w:author="Fukuchi, Hiroyuki (SGMO) [2]" w:date="2018-04-18T15:27:00Z">
         <w:r>
           <w:rPr>
             <w:rFonts w:ascii="Calibri" w:eastAsia="ＭＳ ゴシック" w:hAnsi="Calibri" w:cs="Calibri" w:hint="eastAsia"/>
@@ -3629,21 +3571,21 @@
           <w:t>ドキュメントなど。</w:t>
         </w:r>
       </w:ins>
-      <w:commentRangeEnd w:id="21"/>
-      <w:ins w:id="40" w:author="Fukuchi, Hiroyuki (SGMO) [2]" w:date="2018-04-18T15:30:00Z">
+      <w:commentRangeEnd w:id="20"/>
+      <w:ins w:id="39" w:author="Fukuchi, Hiroyuki (SGMO) [2]" w:date="2018-04-18T15:30:00Z">
         <w:r>
           <w:rPr>
             <w:rStyle w:val="af2"/>
           </w:rPr>
-          <w:commentReference w:id="21"/>
+          <w:commentReference w:id="20"/>
         </w:r>
       </w:ins>
-      <w:commentRangeEnd w:id="22"/>
+      <w:commentRangeEnd w:id="21"/>
       <w:r>
         <w:rPr>
           <w:rStyle w:val="af2"/>
         </w:rPr>
-        <w:commentReference w:id="22"/>
+        <w:commentReference w:id="21"/>
       </w:r>
     </w:p>
     <w:p>
@@ -3990,7 +3932,7 @@
         </w:rPr>
         <w:t>」</w:t>
       </w:r>
-      <w:del w:id="41" w:author="Fukuchi, Hiroyuki (SGMO) [3]" w:date="2018-04-18T15:49:00Z">
+      <w:del w:id="40" w:author="Fukuchi, Hiroyuki (SGMO) [3]" w:date="2018-04-18T15:49:00Z">
         <w:r>
           <w:rPr>
             <w:rFonts w:ascii="Calibri" w:eastAsia="ＭＳ ゴシック" w:hAnsi="Calibri" w:cs="Calibri" w:hint="eastAsia"/>
@@ -4002,9 +3944,9 @@
           <w:delText>が</w:delText>
         </w:r>
       </w:del>
+      <w:commentRangeStart w:id="41"/>
       <w:commentRangeStart w:id="42"/>
-      <w:commentRangeStart w:id="43"/>
-      <w:ins w:id="44" w:author="Fukuchi, Hiroyuki (SGMO) [3]" w:date="2018-04-18T15:49:00Z">
+      <w:ins w:id="43" w:author="Fukuchi, Hiroyuki (SGMO) [3]" w:date="2018-04-18T15:49:00Z">
         <w:r>
           <w:rPr>
             <w:rFonts w:ascii="Calibri" w:eastAsia="ＭＳ ゴシック" w:hAnsi="Calibri" w:cs="Calibri" w:hint="eastAsia"/>
@@ -4016,21 +3958,21 @@
           <w:t>を</w:t>
         </w:r>
       </w:ins>
-      <w:commentRangeEnd w:id="42"/>
-      <w:ins w:id="45" w:author="Fukuchi, Hiroyuki (SGMO) [3]" w:date="2018-04-18T15:50:00Z">
+      <w:commentRangeEnd w:id="41"/>
+      <w:ins w:id="44" w:author="Fukuchi, Hiroyuki (SGMO) [3]" w:date="2018-04-18T15:50:00Z">
         <w:r>
           <w:rPr>
             <w:rStyle w:val="af2"/>
           </w:rPr>
-          <w:commentReference w:id="42"/>
+          <w:commentReference w:id="41"/>
         </w:r>
       </w:ins>
-      <w:commentRangeEnd w:id="43"/>
+      <w:commentRangeEnd w:id="42"/>
       <w:r>
         <w:rPr>
           <w:rStyle w:val="af2"/>
         </w:rPr>
-        <w:commentReference w:id="43"/>
+        <w:commentReference w:id="42"/>
       </w:r>
       <w:r>
         <w:rPr>
@@ -4070,8 +4012,8 @@
         </w:rPr>
         <w:t>適切な</w:t>
       </w:r>
-      <w:commentRangeStart w:id="46"/>
-      <w:ins w:id="47" w:author="Fukuchi, Hiroyuki (Sony)" w:date="2018-04-18T15:52:00Z">
+      <w:commentRangeStart w:id="45"/>
+      <w:ins w:id="46" w:author="Fukuchi, Hiroyuki (Sony)" w:date="2018-04-18T15:52:00Z">
         <w:r>
           <w:rPr>
             <w:rFonts w:ascii="Calibri" w:eastAsia="ＭＳ ゴシック" w:hAnsi="Calibri" w:cs="Calibri" w:hint="eastAsia"/>
@@ -4083,12 +4025,12 @@
           <w:t>方法によって</w:t>
         </w:r>
       </w:ins>
-      <w:commentRangeEnd w:id="46"/>
+      <w:commentRangeEnd w:id="45"/>
       <w:r>
         <w:rPr>
           <w:rStyle w:val="af2"/>
         </w:rPr>
-        <w:commentReference w:id="46"/>
+        <w:commentReference w:id="45"/>
       </w:r>
       <w:del w:id="48" w:author="Fukuchi, Hiroyuki (Sony)" w:date="2018-04-18T15:51:00Z">
         <w:r>
@@ -4278,7 +4220,6 @@
           <w:szCs w:val="22"/>
         </w:rPr>
       </w:pPr>
-      <w:proofErr w:type="spellStart"/>
       <w:r>
         <w:rPr>
           <w:rFonts w:ascii="Calibri" w:eastAsia="ＭＳ ゴシック" w:hAnsi="Calibri" w:cs="Calibri"/>
@@ -4289,7 +4230,6 @@
         </w:rPr>
         <w:t>OpenChain</w:t>
       </w:r>
-      <w:proofErr w:type="spellEnd"/>
       <w:r>
         <w:rPr>
           <w:rFonts w:ascii="Calibri" w:eastAsia="ＭＳ ゴシック" w:hAnsi="Calibri" w:cs="Calibri"/>
@@ -4322,27 +4262,15 @@
         </w:rPr>
         <w:t>（</w:t>
       </w:r>
-      <w:proofErr w:type="spellStart"/>
-      <w:r>
-        <w:rPr>
-          <w:rFonts w:ascii="Calibri" w:eastAsia="ＭＳ ゴシック" w:hAnsi="Calibri" w:cs="Calibri"/>
-          <w:b/>
-          <w:kern w:val="0"/>
-          <w:sz w:val="22"/>
-          <w:szCs w:val="22"/>
-        </w:rPr>
-        <w:t>OpenChain</w:t>
-      </w:r>
-      <w:proofErr w:type="spellEnd"/>
-      <w:r>
-        <w:rPr>
-          <w:rFonts w:ascii="Calibri" w:eastAsia="ＭＳ ゴシック" w:hAnsi="Calibri" w:cs="Calibri"/>
-          <w:b/>
-          <w:kern w:val="0"/>
-          <w:sz w:val="22"/>
-          <w:szCs w:val="22"/>
-        </w:rPr>
-        <w:t xml:space="preserve"> Conforming</w:t>
+      <w:r>
+        <w:rPr>
+          <w:rFonts w:ascii="Calibri" w:eastAsia="ＭＳ ゴシック" w:hAnsi="Calibri" w:cs="Calibri"/>
+          <w:b/>
+          <w:kern w:val="0"/>
+          <w:sz w:val="22"/>
+          <w:szCs w:val="22"/>
+        </w:rPr>
+        <w:t>OpenChain Conforming</w:t>
       </w:r>
       <w:r>
         <w:rPr>
@@ -6247,7 +6175,6 @@
         </w:rPr>
         <w:t>は必ずしも組織全体を対象とする必要はなく、</w:t>
       </w:r>
-      <w:proofErr w:type="spellStart"/>
       <w:r>
         <w:rPr>
           <w:rFonts w:ascii="Calibri" w:eastAsia="ＭＳ ゴシック" w:hAnsi="Calibri" w:cs="Calibri" w:hint="eastAsia"/>
@@ -6258,7 +6185,6 @@
         </w:rPr>
         <w:t>OpenChain</w:t>
       </w:r>
-      <w:proofErr w:type="spellEnd"/>
       <w:r>
         <w:rPr>
           <w:rFonts w:ascii="Calibri" w:eastAsia="ＭＳ ゴシック" w:hAnsi="Calibri" w:cs="Calibri" w:hint="eastAsia"/>
@@ -11268,14 +11194,12 @@
         </w:rPr>
         <w:t>：</w:t>
       </w:r>
-      <w:proofErr w:type="spellStart"/>
       <w:r>
         <w:rPr>
           <w:rFonts w:ascii="Calibri" w:eastAsia="ＭＳ ゴシック" w:hAnsi="Calibri"/>
         </w:rPr>
         <w:t>OpenChain</w:t>
       </w:r>
-      <w:proofErr w:type="spellEnd"/>
       <w:r>
         <w:rPr>
           <w:rFonts w:ascii="Calibri" w:eastAsia="ＭＳ ゴシック" w:hAnsi="Calibri"/>
@@ -11318,7 +11242,6 @@
         </w:rPr>
         <w:t>組織が</w:t>
       </w:r>
-      <w:proofErr w:type="spellStart"/>
       <w:r>
         <w:rPr>
           <w:rFonts w:ascii="Calibri" w:eastAsia="ＭＳ ゴシック" w:hAnsi="Calibri" w:cs="Calibri"/>
@@ -11330,7 +11253,6 @@
         </w:rPr>
         <w:t>OpenChain</w:t>
       </w:r>
-      <w:proofErr w:type="spellEnd"/>
       <w:r>
         <w:rPr>
           <w:rFonts w:ascii="Calibri" w:eastAsia="ＭＳ ゴシック" w:hAnsi="Calibri" w:cs="Calibri"/>
@@ -11342,7 +11264,6 @@
         </w:rPr>
         <w:t>に適合していると認定されるためには、本</w:t>
       </w:r>
-      <w:proofErr w:type="spellStart"/>
       <w:r>
         <w:rPr>
           <w:rFonts w:ascii="Calibri" w:eastAsia="ＭＳ ゴシック" w:hAnsi="Calibri" w:cs="Calibri"/>
@@ -11354,7 +11275,6 @@
         </w:rPr>
         <w:t>OpenChain</w:t>
       </w:r>
-      <w:proofErr w:type="spellEnd"/>
       <w:r>
         <w:rPr>
           <w:rFonts w:ascii="Calibri" w:eastAsia="ＭＳ ゴシック" w:hAnsi="Calibri" w:cs="Calibri"/>
@@ -11500,7 +11420,6 @@
         </w:rPr>
         <w:t>本</w:t>
       </w:r>
-      <w:proofErr w:type="spellStart"/>
       <w:r>
         <w:rPr>
           <w:rFonts w:ascii="Calibri" w:eastAsia="ＭＳ ゴシック" w:hAnsi="Calibri" w:cs="Calibri"/>
@@ -11510,7 +11429,6 @@
         </w:rPr>
         <w:t>OpenChain</w:t>
       </w:r>
-      <w:proofErr w:type="spellEnd"/>
       <w:r>
         <w:rPr>
           <w:rFonts w:ascii="Calibri" w:eastAsia="ＭＳ ゴシック" w:hAnsi="Calibri" w:cs="Calibri"/>
@@ -11693,7 +11611,6 @@
         </w:rPr>
         <w:t>組織が</w:t>
       </w:r>
-      <w:proofErr w:type="spellStart"/>
       <w:r>
         <w:rPr>
           <w:rFonts w:ascii="Calibri" w:eastAsia="ＭＳ ゴシック" w:hAnsi="Calibri" w:cs="Calibri"/>
@@ -11703,7 +11620,6 @@
         </w:rPr>
         <w:t>OpenChain</w:t>
       </w:r>
-      <w:proofErr w:type="spellEnd"/>
       <w:r>
         <w:rPr>
           <w:rFonts w:ascii="Calibri" w:eastAsia="ＭＳ ゴシック" w:hAnsi="Calibri" w:cs="Calibri"/>
@@ -11858,7 +11774,6 @@
         </w:rPr>
         <w:t>ための要件は</w:t>
       </w:r>
-      <w:proofErr w:type="spellStart"/>
       <w:r>
         <w:rPr>
           <w:rFonts w:ascii="Calibri" w:eastAsia="ＭＳ ゴシック" w:hAnsi="Calibri" w:cs="Calibri"/>
@@ -11870,7 +11785,6 @@
         </w:rPr>
         <w:t>OpenChain</w:t>
       </w:r>
-      <w:proofErr w:type="spellEnd"/>
       <w:r>
         <w:rPr>
           <w:rFonts w:ascii="Calibri" w:eastAsia="ＭＳ ゴシック" w:hAnsi="Calibri" w:cs="Calibri"/>
@@ -11979,7 +11893,6 @@
         </w:rPr>
         <w:t>本</w:t>
       </w:r>
-      <w:proofErr w:type="spellStart"/>
       <w:r>
         <w:rPr>
           <w:rFonts w:ascii="Calibri" w:eastAsia="ＭＳ ゴシック" w:hAnsi="Calibri" w:cs="Calibri" w:hint="eastAsia"/>
@@ -11989,7 +11902,6 @@
         </w:rPr>
         <w:t>OpenChain</w:t>
       </w:r>
-      <w:proofErr w:type="spellEnd"/>
       <w:r>
         <w:rPr>
           <w:rFonts w:ascii="Calibri" w:eastAsia="ＭＳ ゴシック" w:hAnsi="Calibri" w:cs="Calibri" w:hint="eastAsia"/>
@@ -12419,7 +12331,6 @@
         </w:rPr>
         <w:t>本仕様書がグローバルに採用されることを促進するために、私たちは本仕様書を多言語に翻訳する取り組みを歓迎します。</w:t>
       </w:r>
-      <w:proofErr w:type="spellStart"/>
       <w:r>
         <w:rPr>
           <w:rFonts w:ascii="Calibri" w:eastAsia="ＭＳ ゴシック" w:hAnsi="Calibri" w:cs="Calibri"/>
@@ -12429,7 +12340,6 @@
         </w:rPr>
         <w:t>OpenChain</w:t>
       </w:r>
-      <w:proofErr w:type="spellEnd"/>
       <w:r>
         <w:rPr>
           <w:rFonts w:ascii="Calibri" w:eastAsia="ＭＳ ゴシック" w:hAnsi="Calibri" w:cs="Calibri"/>
@@ -12493,14 +12403,12 @@
         </w:rPr>
         <w:t>入手可能な翻訳版の詳細については、</w:t>
       </w:r>
-      <w:proofErr w:type="spellStart"/>
       <w:r>
         <w:rPr>
           <w:rFonts w:ascii="Calibri" w:eastAsia="ＭＳ ゴシック" w:hAnsi="Calibri"/>
         </w:rPr>
         <w:t>OpenChain</w:t>
       </w:r>
-      <w:proofErr w:type="spellEnd"/>
       <w:r>
         <w:rPr>
           <w:rFonts w:ascii="Calibri" w:eastAsia="ＭＳ ゴシック" w:hAnsi="Calibri" w:hint="eastAsia"/>
@@ -12607,11 +12515,9 @@
         </w:rPr>
         <w:t>ありがとうございます。こちら工内さんからもご指摘いただきました。取り入れます。</w:t>
       </w:r>
-      <w:bookmarkStart w:id="18" w:name="_GoBack"/>
-      <w:bookmarkEnd w:id="18"/>
     </w:p>
   </w:comment>
-  <w:comment w:id="21" w:author="Fukuchi, Hiroyuki (SGMO) [2]" w:date="2018-04-18T15:30:00Z" w:initials="FH(">
+  <w:comment w:id="20" w:author="Fukuchi, Hiroyuki (SGMO) [2]" w:date="2018-04-18T15:30:00Z" w:initials="FH(">
     <w:p>
       <w:pPr>
         <w:pStyle w:val="af3"/>
@@ -12647,13 +12553,84 @@
       </w:r>
     </w:p>
   </w:comment>
-  <w:comment w:id="22" w:author="tani" w:date="2018-04-26T14:11:00Z" w:initials="tani">
+  <w:comment w:id="21" w:author="tani" w:date="2018-04-26T14:11:00Z" w:initials="tani">
     <w:p>
       <w:pPr>
         <w:pStyle w:val="af3"/>
+      </w:pPr>
+      <w:r>
+        <w:rPr>
+          <w:rStyle w:val="af2"/>
+        </w:rPr>
+        <w:annotationRef/>
+      </w:r>
+      <w:r>
         <w:rPr>
           <w:rFonts w:hint="eastAsia"/>
         </w:rPr>
+        <w:t>ありがとうございます。こちらも工内さんからごお指摘をいただきました。</w:t>
+      </w:r>
+    </w:p>
+    <w:p>
+      <w:pPr>
+        <w:pStyle w:val="af3"/>
+      </w:pPr>
+    </w:p>
+    <w:p>
+      <w:pPr>
+        <w:pStyle w:val="af3"/>
+      </w:pPr>
+      <w:r>
+        <w:rPr>
+          <w:rFonts w:hint="eastAsia"/>
+        </w:rPr>
+        <w:t>文章の順番がやはりヘンなので以下のようにしています。</w:t>
+      </w:r>
+    </w:p>
+    <w:p>
+      <w:pPr>
+        <w:pStyle w:val="af3"/>
+      </w:pPr>
+      <w:r>
+        <w:rPr>
+          <w:rFonts w:hint="eastAsia"/>
+        </w:rPr>
+        <w:t>--</w:t>
+      </w:r>
+    </w:p>
+    <w:p>
+      <w:pPr>
+        <w:pStyle w:val="af3"/>
+      </w:pPr>
+      <w:r>
+        <w:rPr>
+          <w:rFonts w:hint="eastAsia"/>
+        </w:rPr>
+        <w:t>その集合にはソースコード、帰属告知、著作権表示、ライセンスの写し、改変告知、書面による申し出、</w:t>
+      </w:r>
+      <w:r>
+        <w:rPr>
+          <w:rFonts w:hint="eastAsia"/>
+        </w:rPr>
+        <w:t>SPDX</w:t>
+      </w:r>
+      <w:r>
+        <w:rPr>
+          <w:rFonts w:hint="eastAsia"/>
+        </w:rPr>
+        <w:t>ドキュメントなどの資料の一つ、ないしは複数が含まれる（ただしこの限りではない）。</w:t>
+      </w:r>
+    </w:p>
+    <w:p>
+      <w:pPr>
+        <w:pStyle w:val="af3"/>
+      </w:pPr>
+    </w:p>
+  </w:comment>
+  <w:comment w:id="41" w:author="Fukuchi, Hiroyuki (SGMO) [3]" w:date="2018-04-26T13:28:00Z" w:initials="FH(">
+    <w:p>
+      <w:pPr>
+        <w:pStyle w:val="af3"/>
       </w:pPr>
       <w:r>
         <w:rPr>
@@ -12665,167 +12642,86 @@
         <w:rPr>
           <w:rFonts w:hint="eastAsia"/>
         </w:rPr>
-        <w:t>ありがとうございます。こちらも工内さんからごお指摘をいただきました。</w:t>
+        <w:t>主従が逆では？</w:t>
       </w:r>
     </w:p>
     <w:p>
       <w:pPr>
         <w:pStyle w:val="af3"/>
+      </w:pPr>
+      <w:r>
         <w:rPr>
           <w:rFonts w:hint="eastAsia"/>
         </w:rPr>
-      </w:pPr>
-    </w:p>
+        <w:t>もしかして、前の版でも？</w:t>
+      </w:r>
+    </w:p>
+  </w:comment>
+  <w:comment w:id="42" w:author="tani" w:date="2018-04-26T13:29:00Z" w:initials="tani">
     <w:p>
       <w:pPr>
         <w:pStyle w:val="af3"/>
+      </w:pPr>
+      <w:r>
+        <w:rPr>
+          <w:rStyle w:val="af2"/>
+        </w:rPr>
+        <w:annotationRef/>
+      </w:r>
+      <w:r>
         <w:rPr>
           <w:rFonts w:hint="eastAsia"/>
         </w:rPr>
-      </w:pPr>
+        <w:t>ご指摘のとおりで工内さんからも指摘いただきました。版ネイいたします。</w:t>
+      </w:r>
+    </w:p>
+  </w:comment>
+  <w:comment w:id="45" w:author="tani" w:date="2018-04-26T14:25:00Z" w:initials="tani">
+    <w:p>
+      <w:pPr>
+        <w:pStyle w:val="af3"/>
+      </w:pPr>
+      <w:r>
+        <w:rPr>
+          <w:rStyle w:val="af2"/>
+        </w:rPr>
+        <w:annotationRef/>
+      </w:r>
       <w:r>
         <w:rPr>
           <w:rFonts w:hint="eastAsia"/>
         </w:rPr>
-        <w:t>文章の順番がやはりヘンなので以下のようにしています。</w:t>
+        <w:t>この表現をベースに、以下のように修正します。</w:t>
       </w:r>
     </w:p>
     <w:p>
       <w:pPr>
         <w:pStyle w:val="af3"/>
+      </w:pPr>
+    </w:p>
+    <w:p>
+      <w:pPr>
+        <w:pStyle w:val="af3"/>
+      </w:pPr>
+      <w:r>
         <w:rPr>
           <w:rFonts w:hint="eastAsia"/>
         </w:rPr>
-      </w:pPr>
+        <w:t>適切な</w:t>
+      </w:r>
       <w:r>
         <w:rPr>
           <w:rFonts w:hint="eastAsia"/>
         </w:rPr>
-        <w:t>--</w:t>
-      </w:r>
-    </w:p>
-    <w:p>
-      <w:pPr>
-        <w:pStyle w:val="af3"/>
+        <w:t>ライセンス確認手法</w:t>
+      </w:r>
+      <w:bookmarkStart w:id="47" w:name="_GoBack"/>
+      <w:bookmarkEnd w:id="47"/>
+      <w:r>
         <w:rPr>
           <w:rFonts w:hint="eastAsia"/>
         </w:rPr>
-      </w:pPr>
-      <w:r>
-        <w:rPr>
-          <w:rFonts w:hint="eastAsia"/>
-        </w:rPr>
-        <w:t>その集合にはソースコード、帰属告知、著作権表示、ライセンスの写し、改変告知、書面による申し出、</w:t>
-      </w:r>
-      <w:r>
-        <w:rPr>
-          <w:rFonts w:hint="eastAsia"/>
-        </w:rPr>
-        <w:t>SPDX</w:t>
-      </w:r>
-      <w:r>
-        <w:rPr>
-          <w:rFonts w:hint="eastAsia"/>
-        </w:rPr>
-        <w:t>ドキュメントなどの資料の一つ、ないしは複数が含まれる（ただしこの限りではない）。</w:t>
-      </w:r>
-    </w:p>
-    <w:p>
-      <w:pPr>
-        <w:pStyle w:val="af3"/>
-      </w:pPr>
-    </w:p>
-  </w:comment>
-  <w:comment w:id="42" w:author="Fukuchi, Hiroyuki (SGMO) [3]" w:date="2018-04-26T13:28:00Z" w:initials="FH(">
-    <w:p>
-      <w:pPr>
-        <w:pStyle w:val="af3"/>
-      </w:pPr>
-      <w:r>
-        <w:rPr>
-          <w:rStyle w:val="af2"/>
-        </w:rPr>
-        <w:annotationRef/>
-      </w:r>
-      <w:r>
-        <w:rPr>
-          <w:rFonts w:hint="eastAsia"/>
-        </w:rPr>
-        <w:t>主従が逆では？</w:t>
-      </w:r>
-    </w:p>
-    <w:p>
-      <w:pPr>
-        <w:pStyle w:val="af3"/>
-      </w:pPr>
-      <w:r>
-        <w:rPr>
-          <w:rFonts w:hint="eastAsia"/>
-        </w:rPr>
-        <w:t>もしかして、前の版でも？</w:t>
-      </w:r>
-    </w:p>
-  </w:comment>
-  <w:comment w:id="43" w:author="tani" w:date="2018-04-26T13:29:00Z" w:initials="tani">
-    <w:p>
-      <w:pPr>
-        <w:pStyle w:val="af3"/>
-      </w:pPr>
-      <w:r>
-        <w:rPr>
-          <w:rStyle w:val="af2"/>
-        </w:rPr>
-        <w:annotationRef/>
-      </w:r>
-      <w:r>
-        <w:rPr>
-          <w:rFonts w:hint="eastAsia"/>
-        </w:rPr>
-        <w:t>ご指摘のとおりで工内さんからも指摘いただきました。版ネイいたします。</w:t>
-      </w:r>
-    </w:p>
-  </w:comment>
-  <w:comment w:id="46" w:author="tani" w:date="2018-04-26T14:06:00Z" w:initials="tani">
-    <w:p>
-      <w:pPr>
-        <w:pStyle w:val="af3"/>
-        <w:rPr>
-          <w:rFonts w:hint="eastAsia"/>
-        </w:rPr>
-      </w:pPr>
-      <w:r>
-        <w:rPr>
-          <w:rStyle w:val="af2"/>
-        </w:rPr>
-        <w:annotationRef/>
-      </w:r>
-      <w:r>
-        <w:rPr>
-          <w:rFonts w:hint="eastAsia"/>
-        </w:rPr>
-        <w:t>この表現をベースに、以下のように修正します。</w:t>
-      </w:r>
-    </w:p>
-    <w:p>
-      <w:pPr>
-        <w:pStyle w:val="af3"/>
-        <w:rPr>
-          <w:rFonts w:hint="eastAsia"/>
-        </w:rPr>
-      </w:pPr>
-    </w:p>
-    <w:p>
-      <w:pPr>
-        <w:pStyle w:val="af3"/>
-        <w:rPr>
-          <w:rFonts w:hint="eastAsia"/>
-        </w:rPr>
-      </w:pPr>
-      <w:r>
-        <w:rPr>
-          <w:rFonts w:hint="eastAsia"/>
-        </w:rPr>
-        <w:t>適切な確認方法により存在が確認された、「供給ソフトウェア（後述）」を統制する一連のライセンスのこと。</w:t>
+        <w:t>により存在が確認された、「供給ソフトウェア（後述）」を統制する一連のライセンスのこと。</w:t>
       </w:r>
     </w:p>
     <w:p>
@@ -13164,6 +13060,10 @@
         </mc:Choice>
         <mc:Fallback>
           <w:pict>
+            <v:shapetype id="_x0000_t202" coordsize="21600,21600" o:spt="202" path="m,l,21600r21600,l21600,xe">
+              <v:stroke joinstyle="miter"/>
+              <v:path gradientshapeok="t" o:connecttype="rect"/>
+            </v:shapetype>
             <v:shape id="Text Box 4" o:spid="_x0000_s1028" type="#_x0000_t202" style="position:absolute;margin-left:0;margin-top:782.45pt;width:62.35pt;height:17.45pt;z-index:-251658752;visibility:visible;mso-wrap-style:square;mso-width-percent:0;mso-height-percent:0;mso-wrap-distance-left:9pt;mso-wrap-distance-top:0;mso-wrap-distance-right:9pt;mso-wrap-distance-bottom:0;mso-position-horizontal:center;mso-position-horizontal-relative:margin;mso-position-vertical:absolute;mso-position-vertical-relative:page;mso-width-percent:0;mso-height-percent:0;mso-width-relative:page;mso-height-relative:page;v-text-anchor:top" o:gfxdata="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" filled="f" stroked="f">
               <v:textbox inset="0,0,0,0">
                 <w:txbxContent>
@@ -13313,7 +13213,7 @@
             </wp:anchor>
           </w:drawing>
         </mc:Choice>
-        <mc:Fallback xmlns:w16se="http://schemas.microsoft.com/office/word/2015/wordml/symex" xmlns:w15="http://schemas.microsoft.com/office/word/2012/wordml" xmlns:cx5="http://schemas.microsoft.com/office/drawing/2016/5/11/chartex" xmlns:cx4="http://schemas.microsoft.com/office/drawing/2016/5/10/chartex" xmlns:cx3="http://schemas.microsoft.com/office/drawing/2016/5/9/chartex" xmlns:cx2="http://schemas.microsoft.com/office/drawing/2015/10/21/chartex" xmlns:cx1="http://schemas.microsoft.com/office/drawing/2015/9/8/chartex" xmlns:cx="http://schemas.microsoft.com/office/drawing/2014/chartex">
+        <mc:Fallback xmlns:cx="http://schemas.microsoft.com/office/drawing/2014/chartex" xmlns:cx1="http://schemas.microsoft.com/office/drawing/2015/9/8/chartex" xmlns:cx2="http://schemas.microsoft.com/office/drawing/2015/10/21/chartex" xmlns:cx3="http://schemas.microsoft.com/office/drawing/2016/5/9/chartex" xmlns:cx4="http://schemas.microsoft.com/office/drawing/2016/5/10/chartex" xmlns:cx5="http://schemas.microsoft.com/office/drawing/2016/5/11/chartex" xmlns:w15="http://schemas.microsoft.com/office/word/2012/wordml" xmlns:w16se="http://schemas.microsoft.com/office/word/2015/wordml/symex">
           <w:pict>
             <v:line w14:anchorId="3C08C650" id="Line 6" o:spid="_x0000_s1026" style="position:absolute;left:0;text-align:left;z-index:-251662848;visibility:visible;mso-wrap-style:square;mso-width-percent:0;mso-height-percent:0;mso-wrap-distance-left:9pt;mso-wrap-distance-top:0;mso-wrap-distance-right:9pt;mso-wrap-distance-bottom:0;mso-position-horizontal:center;mso-position-horizontal-relative:margin;mso-position-vertical:absolute;mso-position-vertical-relative:page;mso-width-percent:0;mso-height-percent:0;mso-width-relative:page;mso-height-relative:page" from="0,771.1pt" to="467.65pt,771.1pt" o:gfxdata="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" strokecolor="#4b7dba" strokeweight=".72pt">
               <w10:wrap anchorx="margin" anchory="page"/>
@@ -13812,14 +13712,12 @@
                               <w:rFonts w:ascii="Calibri" w:eastAsia="ＭＳ ゴシック" w:hAnsi="Calibri"/>
                             </w:rPr>
                           </w:pPr>
-                          <w:proofErr w:type="spellStart"/>
                           <w:r>
                             <w:rPr>
                               <w:rFonts w:ascii="Calibri" w:eastAsia="ＭＳ ゴシック" w:hAnsi="Calibri"/>
                             </w:rPr>
                             <w:t>OpenChain</w:t>
                           </w:r>
-                          <w:proofErr w:type="spellEnd"/>
                           <w:r>
                             <w:rPr>
                               <w:rFonts w:ascii="Calibri" w:eastAsia="ＭＳ ゴシック" w:hAnsi="Calibri" w:hint="eastAsia"/>
@@ -14001,7 +13899,7 @@
             </wp:anchor>
           </w:drawing>
         </mc:Choice>
-        <mc:Fallback xmlns:w16se="http://schemas.microsoft.com/office/word/2015/wordml/symex" xmlns:w15="http://schemas.microsoft.com/office/word/2012/wordml" xmlns:cx5="http://schemas.microsoft.com/office/drawing/2016/5/11/chartex" xmlns:cx4="http://schemas.microsoft.com/office/drawing/2016/5/10/chartex" xmlns:cx3="http://schemas.microsoft.com/office/drawing/2016/5/9/chartex" xmlns:cx2="http://schemas.microsoft.com/office/drawing/2015/10/21/chartex" xmlns:cx1="http://schemas.microsoft.com/office/drawing/2015/9/8/chartex" xmlns:cx="http://schemas.microsoft.com/office/drawing/2014/chartex">
+        <mc:Fallback xmlns:cx="http://schemas.microsoft.com/office/drawing/2014/chartex" xmlns:cx1="http://schemas.microsoft.com/office/drawing/2015/9/8/chartex" xmlns:cx2="http://schemas.microsoft.com/office/drawing/2015/10/21/chartex" xmlns:cx3="http://schemas.microsoft.com/office/drawing/2016/5/9/chartex" xmlns:cx4="http://schemas.microsoft.com/office/drawing/2016/5/10/chartex" xmlns:cx5="http://schemas.microsoft.com/office/drawing/2016/5/11/chartex" xmlns:w15="http://schemas.microsoft.com/office/word/2012/wordml" xmlns:w16se="http://schemas.microsoft.com/office/word/2015/wordml/symex">
           <w:pict>
             <v:line w14:anchorId="5D450D61" id="Line 8" o:spid="_x0000_s1026" style="position:absolute;left:0;text-align:left;z-index:-251688448;visibility:visible;mso-wrap-style:square;mso-width-percent:0;mso-height-percent:0;mso-wrap-distance-left:9pt;mso-wrap-distance-top:0;mso-wrap-distance-right:9pt;mso-wrap-distance-bottom:0;mso-position-horizontal:center;mso-position-horizontal-relative:margin;mso-position-vertical:absolute;mso-position-vertical-relative:page;mso-width-percent:0;mso-height-percent:0;mso-width-relative:page;mso-height-relative:page" from="0,55.55pt" to="467.7pt,55.55pt" o:gfxdata="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" strokecolor="#497dba">
               <w10:wrap anchorx="margin" anchory="page"/>
@@ -18164,7 +18062,7 @@
 </file>
 
 <file path=customXml/itemProps1.xml><?xml version="1.0" encoding="utf-8"?>
-<ds:datastoreItem xmlns:ds="http://schemas.openxmlformats.org/officeDocument/2006/customXml" ds:itemID="{1B53B849-1597-4863-A584-A7B84E1FDD6F}">
+<ds:datastoreItem xmlns:ds="http://schemas.openxmlformats.org/officeDocument/2006/customXml" ds:itemID="{168793FA-99A4-4942-B6EF-972CB7415923}">
   <ds:schemaRefs>
     <ds:schemaRef ds:uri="http://schemas.openxmlformats.org/officeDocument/2006/bibliography"/>
   </ds:schemaRefs>

</xml_diff>